<commit_message>
Enable Migrations in project wuth Evolve
</commit_message>
<xml_diff>
--- a/Orientações.docx
+++ b/Orientações.docx
@@ -297,7 +297,7 @@
         <w:rPr>
           <w:i/>
         </w:rPr>
-        <w:t xml:space="preserve">//Comando para salvar as credenciais no windows. Assim não é necessário entrar com as crdenciais toda vez que é executado o comando </w:t>
+        <w:t xml:space="preserve">Comando para salvar as credenciais no windows. Assim não é necessário entrar com as crdenciais toda vez que é executado o comando </w:t>
       </w:r>
       <w:r>
         <w:rPr>
@@ -368,13 +368,106 @@
         <w:rPr>
           <w:i/>
         </w:rPr>
-        <w:t>//</w:t>
+        <w:t xml:space="preserve">Dependência para </w:t>
       </w:r>
+      <w:r>
+        <w:rPr>
+          <w:i/>
+        </w:rPr>
+        <w:t>implementar o MySql na aplicação</w:t>
+      </w:r>
+      <w:r>
+        <w:rPr>
+          <w:i/>
+        </w:rPr>
+        <w:t>.</w:t>
+      </w:r>
+    </w:p>
+    <w:p>
+      <w:pPr>
+        <w:spacing w:before="0" w:after="0" w:line="240" w:lineRule="auto"/>
+        <w:rPr>
+          <w:i/>
+        </w:rPr>
+      </w:pPr>
+    </w:p>
+    <w:p>
+      <w:pPr>
+        <w:pStyle w:val="Ttulo1"/>
+      </w:pPr>
+      <w:r>
+        <w:t>versionamento de endpoints</w:t>
+      </w:r>
+    </w:p>
+    <w:p>
+      <w:pPr>
+        <w:spacing w:before="0" w:after="0" w:line="240" w:lineRule="auto"/>
+        <w:rPr>
+          <w:b/>
+        </w:rPr>
+      </w:pPr>
+      <w:r>
+        <w:rPr>
+          <w:b/>
+        </w:rPr>
+        <w:t>Microsoft.AspNetCore.Mvc.Versioning</w:t>
+      </w:r>
+    </w:p>
+    <w:p>
+      <w:pPr>
+        <w:spacing w:before="0" w:after="0" w:line="240" w:lineRule="auto"/>
+        <w:rPr>
+          <w:i/>
+        </w:rPr>
+      </w:pPr>
+      <w:r>
+        <w:rPr>
+          <w:i/>
+        </w:rPr>
+        <w:t>Dependência necessária para o versionamento</w:t>
+      </w:r>
+      <w:r>
+        <w:rPr>
+          <w:i/>
+        </w:rPr>
+        <w:t xml:space="preserve">. O link para mais detalhes é o seguinte: </w:t>
+      </w:r>
+      <w:hyperlink r:id="rId12" w:history="1">
+        <w:r>
+          <w:rPr>
+            <w:rStyle w:val="Hyperlink"/>
+            <w:i/>
+          </w:rPr>
+          <w:t>https://github.com/Microsoft/aspnet-api-versioning/wiki/versioning-via-the-url-path#aspnet-core</w:t>
+        </w:r>
+      </w:hyperlink>
+      <w:r>
+        <w:rPr>
+          <w:i/>
+        </w:rPr>
+        <w:t>.</w:t>
+      </w:r>
+    </w:p>
+    <w:p>
+      <w:pPr>
+        <w:spacing w:before="0" w:after="0" w:line="240" w:lineRule="auto"/>
+        <w:rPr>
+          <w:i/>
+        </w:rPr>
+      </w:pPr>
+    </w:p>
+    <w:p>
+      <w:pPr>
+        <w:spacing w:before="0" w:after="0" w:line="240" w:lineRule="auto"/>
+        <w:rPr>
+          <w:i/>
+        </w:rPr>
+      </w:pPr>
       <w:bookmarkStart w:id="0" w:name="_GoBack"/>
       <w:bookmarkEnd w:id="0"/>
     </w:p>
     <w:sectPr>
-      <w:footerReference w:type="default" r:id="rId12"/>
+      <w:footerReference w:type="default" r:id="rId13"/>
       <w:pgSz w:w="11907" w:h="16839" w:code="9"/>
       <w:pgMar w:top="1440" w:right="1440" w:bottom="1440" w:left="1440" w:header="720" w:footer="720" w:gutter="0"/>
       <w:cols w:space="720"/>
@@ -4361,7 +4454,7 @@
 </file>
 
 <file path=customXml/itemProps4.xml><?xml version="1.0" encoding="utf-8"?>
-<ds:datastoreItem xmlns:ds="http://schemas.openxmlformats.org/officeDocument/2006/customXml" ds:itemID="{9BC4A88F-697E-498E-8E06-F6CA99EB9E01}">
+<ds:datastoreItem xmlns:ds="http://schemas.openxmlformats.org/officeDocument/2006/customXml" ds:itemID="{03D6FD24-366F-4F77-A0BB-6CF64B247960}">
   <ds:schemaRefs>
     <ds:schemaRef ds:uri="http://schemas.openxmlformats.org/officeDocument/2006/bibliography"/>
   </ds:schemaRefs>

</xml_diff>